<commit_message>
Compilable version that includes first refactor to MVC, including ModelCollection (singleton).
</commit_message>
<xml_diff>
--- a/docs/Design-decisions.docx
+++ b/docs/Design-decisions.docx
@@ -54,8 +54,32 @@
         <w:br/>
         <w:t>Further, we want to enforce that only one model can exist in our application.</w:t>
       </w:r>
+      <w:r>
+        <w:br/>
+      </w:r>
+      <w:r>
+        <w:br/>
+      </w:r>
+      <w:r>
+        <w:t xml:space="preserve">The reason for having only one model is that in the current assignment-setup there is also only one diagram pane to draw the packages and classes belonging to one model. </w:t>
+      </w:r>
+      <w:r>
+        <w:t>For a future extension, one could create multiple diagram panes and also multiple models.</w:t>
+      </w:r>
       <w:bookmarkStart w:id="0" w:name="_GoBack"/>
       <w:bookmarkEnd w:id="0"/>
+    </w:p>
+    <w:p>
+      <w:pPr>
+        <w:pStyle w:val="ListParagraph"/>
+        <w:numPr>
+          <w:ilvl w:val="0"/>
+          <w:numId w:val="1"/>
+        </w:numPr>
+      </w:pPr>
+      <w:r>
+        <w:t>Reference to ModelController form the views. TODO: should we make this singleton (or how should we access ModelController from multiple views)?</w:t>
+      </w:r>
     </w:p>
     <w:sectPr>
       <w:pgSz w:w="12240" w:h="15840"/>

</xml_diff>